<commit_message>
hands on lab doc
</commit_message>
<xml_diff>
--- a/HandOnLab.docx
+++ b/HandOnLab.docx
@@ -3,6 +3,8 @@
 <w:document xmlns:wpc="http://schemas.microsoft.com/office/word/2010/wordprocessingCanvas" xmlns:cx="http://schemas.microsoft.com/office/drawing/2014/chartex" xmlns:cx1="http://schemas.microsoft.com/office/drawing/2015/9/8/chartex" xmlns:cx2="http://schemas.microsoft.com/office/drawing/2015/10/21/chartex" xmlns:cx3="http://schemas.microsoft.com/office/drawing/2016/5/9/chartex" xmlns:cx4="http://schemas.microsoft.com/office/drawing/2016/5/10/chartex" xmlns:cx5="http://schemas.microsoft.com/office/drawing/2016/5/11/chartex" xmlns:cx6="http://schemas.microsoft.com/office/drawing/2016/5/12/chartex" xmlns:cx7="http://schemas.microsoft.com/office/drawing/2016/5/13/chartex" xmlns:cx8="http://schemas.microsoft.com/office/drawing/2016/5/14/chartex" xmlns:mc="http://schemas.openxmlformats.org/markup-compatibility/2006" xmlns:aink="http://schemas.microsoft.com/office/drawing/2016/ink" xmlns:am3d="http://schemas.microsoft.com/office/drawing/2017/model3d" xmlns:o="urn:schemas-microsoft-com:office:office" xmlns:r="http://schemas.openxmlformats.org/officeDocument/2006/relationships" xmlns:m="http://schemas.openxmlformats.org/officeDocument/2006/math" xmlns:v="urn:schemas-microsoft-com:vml" xmlns:wp14="http://schemas.microsoft.com/office/word/2010/wordprocessingDrawing" xmlns:wp="http://schemas.openxmlformats.org/drawingml/2006/wordprocessingDrawing" xmlns:w10="urn:schemas-microsoft-com:office:word" xmlns:w="http://schemas.openxmlformats.org/wordprocessingml/2006/main" xmlns:w14="http://schemas.microsoft.com/office/word/2010/wordml" xmlns:w15="http://schemas.microsoft.com/office/word/2012/wordml" xmlns:w16cid="http://schemas.microsoft.com/office/word/2016/wordml/cid" xmlns:w16se="http://schemas.microsoft.com/office/word/2015/wordml/symex" xmlns:wpg="http://schemas.microsoft.com/office/word/2010/wordprocessingGroup" xmlns:wpi="http://schemas.microsoft.com/office/word/2010/wordprocessingInk" xmlns:wne="http://schemas.microsoft.com/office/word/2006/wordml" xmlns:wps="http://schemas.microsoft.com/office/word/2010/wordprocessingShape" mc:Ignorable="w14 w15 w16se w16cid wp14">
   <w:body>
     <w:p>
+      <w:bookmarkStart w:id="0" w:name="_GoBack"/>
+      <w:bookmarkEnd w:id="0"/>
       <w:r>
         <w:rPr>
           <w:noProof/>
@@ -215,7 +217,15 @@
       </w:r>
       <w:proofErr w:type="spellEnd"/>
       <w:r>
-        <w:t xml:space="preserve"> Hub name and resource group, and create on “Review + Create” button. If you want to choose the pricing tier, click on “Size and Scale” Tab.</w:t>
+        <w:t xml:space="preserve"> Hub name and resource </w:t>
+      </w:r>
+      <w:proofErr w:type="gramStart"/>
+      <w:r>
+        <w:t>group, and</w:t>
+      </w:r>
+      <w:proofErr w:type="gramEnd"/>
+      <w:r>
+        <w:t xml:space="preserve"> create on “Review + Create” button. If you want to choose the pricing tier, click on “Size and Scale” Tab.</w:t>
       </w:r>
     </w:p>
     <w:p>
@@ -304,7 +314,15 @@
         </w:numPr>
       </w:pPr>
       <w:r>
-        <w:t>Once IoT hub is deployed, go to IoT hub either from “all resources” option or by clicking on “Go To Resource” option in deployment notification.</w:t>
+        <w:t xml:space="preserve">Once IoT hub is deployed, go to IoT hub either from “all resources” option or by clicking on “Go </w:t>
+      </w:r>
+      <w:proofErr w:type="gramStart"/>
+      <w:r>
+        <w:t>To</w:t>
+      </w:r>
+      <w:proofErr w:type="gramEnd"/>
+      <w:r>
+        <w:t xml:space="preserve"> Resource” option in deployment notification.</w:t>
       </w:r>
     </w:p>
     <w:p>
@@ -682,7 +700,15 @@
       </w:r>
       <w:r>
         <w:lastRenderedPageBreak/>
-        <w:t>string will also change and you need to copy new connection string and place it in the device.</w:t>
+        <w:t xml:space="preserve">string will also </w:t>
+      </w:r>
+      <w:proofErr w:type="gramStart"/>
+      <w:r>
+        <w:t>change</w:t>
+      </w:r>
+      <w:proofErr w:type="gramEnd"/>
+      <w:r>
+        <w:t xml:space="preserve"> and you need to copy new connection string and place it in the device.</w:t>
       </w:r>
     </w:p>
     <w:p/>
@@ -1257,7 +1283,15 @@
         </w:numPr>
       </w:pPr>
       <w:r>
-        <w:t>Once the resource is deployed navigate to “Cosmos DB” either from all resources or from “Go To Resource” button in the deployment completed notification.</w:t>
+        <w:t xml:space="preserve">Once the resource is deployed navigate to “Cosmos DB” either from all resources or from “Go </w:t>
+      </w:r>
+      <w:proofErr w:type="gramStart"/>
+      <w:r>
+        <w:t>To</w:t>
+      </w:r>
+      <w:proofErr w:type="gramEnd"/>
+      <w:r>
+        <w:t xml:space="preserve"> Resource” button in the deployment completed notification.</w:t>
       </w:r>
     </w:p>
     <w:p>
@@ -2136,7 +2170,15 @@
         <w:ind w:left="1080"/>
       </w:pPr>
       <w:r>
-        <w:t xml:space="preserve">Provide a input alias, </w:t>
+        <w:t xml:space="preserve">Provide </w:t>
+      </w:r>
+      <w:proofErr w:type="gramStart"/>
+      <w:r>
+        <w:t>a</w:t>
+      </w:r>
+      <w:proofErr w:type="gramEnd"/>
+      <w:r>
+        <w:t xml:space="preserve"> input alias, </w:t>
       </w:r>
       <w:r>
         <w:t>it</w:t>
@@ -2169,7 +2211,15 @@
         <w:ind w:left="1080"/>
       </w:pPr>
       <w:r>
-        <w:t>From the Event hub namespaces drop down, select the event hub namespace you created. If you have only one event hub namespace in your subscription, it will be pre populated.</w:t>
+        <w:t xml:space="preserve">From the Event hub namespaces drop down, select the event hub namespace you created. If you have only one event hub namespace in your subscription, it will be </w:t>
+      </w:r>
+      <w:proofErr w:type="gramStart"/>
+      <w:r>
+        <w:t>pre populated</w:t>
+      </w:r>
+      <w:proofErr w:type="gramEnd"/>
+      <w:r>
+        <w:t>.</w:t>
       </w:r>
     </w:p>
     <w:p>
@@ -2325,7 +2375,15 @@
         <w:ind w:left="1080"/>
       </w:pPr>
       <w:r>
-        <w:t>Provide a output alias, it will be used in stream analytic query to refer to this cosmos db.</w:t>
+        <w:t xml:space="preserve">Provide </w:t>
+      </w:r>
+      <w:proofErr w:type="gramStart"/>
+      <w:r>
+        <w:t>a</w:t>
+      </w:r>
+      <w:proofErr w:type="gramEnd"/>
+      <w:r>
+        <w:t xml:space="preserve"> output alias, it will be used in stream analytic query to refer to this cosmos db.</w:t>
       </w:r>
     </w:p>
     <w:p>
@@ -2663,7 +2721,27 @@
           <w:sz w:val="21"/>
           <w:szCs w:val="21"/>
         </w:rPr>
-        <w:t xml:space="preserve">For example if your input alias is </w:t>
+        <w:t xml:space="preserve">For </w:t>
+      </w:r>
+      <w:proofErr w:type="gramStart"/>
+      <w:r>
+        <w:rPr>
+          <w:rFonts w:ascii="Consolas" w:eastAsia="Times New Roman" w:hAnsi="Consolas" w:cs="Times New Roman"/>
+          <w:color w:val="000000"/>
+          <w:sz w:val="21"/>
+          <w:szCs w:val="21"/>
+        </w:rPr>
+        <w:t>example</w:t>
+      </w:r>
+      <w:proofErr w:type="gramEnd"/>
+      <w:r>
+        <w:rPr>
+          <w:rFonts w:ascii="Consolas" w:eastAsia="Times New Roman" w:hAnsi="Consolas" w:cs="Times New Roman"/>
+          <w:color w:val="000000"/>
+          <w:sz w:val="21"/>
+          <w:szCs w:val="21"/>
+        </w:rPr>
+        <w:t xml:space="preserve"> if your input alias is </w:t>
       </w:r>
       <w:proofErr w:type="spellStart"/>
       <w:r>
@@ -2926,7 +3004,15 @@
         <w:spacing w:after="0" w:line="285" w:lineRule="atLeast"/>
       </w:pPr>
       <w:r>
-        <w:t>After query is saved, click on “Overview” from the left hand pane.</w:t>
+        <w:t xml:space="preserve">After query is saved, click on “Overview” from the </w:t>
+      </w:r>
+      <w:proofErr w:type="gramStart"/>
+      <w:r>
+        <w:t>left hand</w:t>
+      </w:r>
+      <w:proofErr w:type="gramEnd"/>
+      <w:r>
+        <w:t xml:space="preserve"> pane.</w:t>
       </w:r>
     </w:p>
     <w:p>
@@ -3617,7 +3703,15 @@
         <w:t xml:space="preserve"> </w:t>
       </w:r>
       <w:r>
-        <w:t>second tab “Custom Endpoints”, and click on Add.</w:t>
+        <w:t>second tab “Custom Endpoints</w:t>
+      </w:r>
+      <w:proofErr w:type="gramStart"/>
+      <w:r>
+        <w:t>”, and</w:t>
+      </w:r>
+      <w:proofErr w:type="gramEnd"/>
+      <w:r>
+        <w:t xml:space="preserve"> click on Add.</w:t>
       </w:r>
     </w:p>
     <w:p>
@@ -3961,7 +4055,15 @@
       </w:pPr>
       <w:r>
         <w:lastRenderedPageBreak/>
-        <w:t>Click on the Routes tab, and click on Add.</w:t>
+        <w:t xml:space="preserve">Click on the Routes </w:t>
+      </w:r>
+      <w:proofErr w:type="gramStart"/>
+      <w:r>
+        <w:t>tab, and</w:t>
+      </w:r>
+      <w:proofErr w:type="gramEnd"/>
+      <w:r>
+        <w:t xml:space="preserve"> click on Add.</w:t>
       </w:r>
       <w:r>
         <w:rPr>
@@ -4151,8 +4253,13 @@
           <w:numId w:val="10"/>
         </w:numPr>
       </w:pPr>
-      <w:r>
-        <w:t>Again click on Add for adding another route for service bus queue.</w:t>
+      <w:proofErr w:type="gramStart"/>
+      <w:r>
+        <w:t>Again</w:t>
+      </w:r>
+      <w:proofErr w:type="gramEnd"/>
+      <w:r>
+        <w:t xml:space="preserve"> click on Add for adding another route for service bus queue.</w:t>
       </w:r>
     </w:p>
     <w:p>
@@ -4171,8 +4278,13 @@
         <w:t>HighTempRoute</w:t>
       </w:r>
       <w:proofErr w:type="spellEnd"/>
-      <w:r>
-        <w:t>), and select the service bus endpoint from the endpoint drop down.</w:t>
+      <w:proofErr w:type="gramStart"/>
+      <w:r>
+        <w:t>), and</w:t>
+      </w:r>
+      <w:proofErr w:type="gramEnd"/>
+      <w:r>
+        <w:t xml:space="preserve"> select the service bus endpoint from the endpoint drop down.</w:t>
       </w:r>
     </w:p>
     <w:p>
@@ -4436,6 +4548,7 @@
         <w:t xml:space="preserve"> </w:t>
       </w:r>
       <w:proofErr w:type="spellStart"/>
+      <w:proofErr w:type="gramStart"/>
       <w:r>
         <w:rPr>
           <w:rFonts w:ascii="Consolas" w:eastAsia="Times New Roman" w:hAnsi="Consolas" w:cs="Times New Roman"/>
@@ -4482,6 +4595,7 @@
         <w:t>Tasks</w:t>
       </w:r>
       <w:proofErr w:type="spellEnd"/>
+      <w:proofErr w:type="gramEnd"/>
       <w:r>
         <w:rPr>
           <w:rFonts w:ascii="Consolas" w:eastAsia="Times New Roman" w:hAnsi="Consolas" w:cs="Times New Roman"/>
@@ -4522,6 +4636,7 @@
         <w:t xml:space="preserve"> </w:t>
       </w:r>
       <w:proofErr w:type="spellStart"/>
+      <w:proofErr w:type="gramStart"/>
       <w:r>
         <w:rPr>
           <w:rFonts w:ascii="Consolas" w:eastAsia="Times New Roman" w:hAnsi="Consolas" w:cs="Times New Roman"/>
@@ -4568,6 +4683,7 @@
         <w:t>Mvc</w:t>
       </w:r>
       <w:proofErr w:type="spellEnd"/>
+      <w:proofErr w:type="gramEnd"/>
       <w:r>
         <w:rPr>
           <w:rFonts w:ascii="Consolas" w:eastAsia="Times New Roman" w:hAnsi="Consolas" w:cs="Times New Roman"/>
@@ -4608,6 +4724,7 @@
         <w:t xml:space="preserve"> </w:t>
       </w:r>
       <w:proofErr w:type="spellStart"/>
+      <w:proofErr w:type="gramStart"/>
       <w:r>
         <w:rPr>
           <w:rFonts w:ascii="Consolas" w:eastAsia="Times New Roman" w:hAnsi="Consolas" w:cs="Times New Roman"/>
@@ -4654,6 +4771,7 @@
         <w:t>WebJobs</w:t>
       </w:r>
       <w:proofErr w:type="spellEnd"/>
+      <w:proofErr w:type="gramEnd"/>
       <w:r>
         <w:rPr>
           <w:rFonts w:ascii="Consolas" w:eastAsia="Times New Roman" w:hAnsi="Consolas" w:cs="Times New Roman"/>
@@ -4694,6 +4812,7 @@
         <w:t xml:space="preserve"> </w:t>
       </w:r>
       <w:proofErr w:type="spellStart"/>
+      <w:proofErr w:type="gramStart"/>
       <w:r>
         <w:rPr>
           <w:rFonts w:ascii="Consolas" w:eastAsia="Times New Roman" w:hAnsi="Consolas" w:cs="Times New Roman"/>
@@ -4757,6 +4876,7 @@
         </w:rPr>
         <w:t>Extensions</w:t>
       </w:r>
+      <w:proofErr w:type="gramEnd"/>
       <w:r>
         <w:rPr>
           <w:rFonts w:ascii="Consolas" w:eastAsia="Times New Roman" w:hAnsi="Consolas" w:cs="Times New Roman"/>
@@ -4816,6 +4936,7 @@
         <w:t xml:space="preserve"> </w:t>
       </w:r>
       <w:proofErr w:type="spellStart"/>
+      <w:proofErr w:type="gramStart"/>
       <w:r>
         <w:rPr>
           <w:rFonts w:ascii="Consolas" w:eastAsia="Times New Roman" w:hAnsi="Consolas" w:cs="Times New Roman"/>
@@ -4862,6 +4983,7 @@
         <w:t>Http</w:t>
       </w:r>
       <w:proofErr w:type="spellEnd"/>
+      <w:proofErr w:type="gramEnd"/>
       <w:r>
         <w:rPr>
           <w:rFonts w:ascii="Consolas" w:eastAsia="Times New Roman" w:hAnsi="Consolas" w:cs="Times New Roman"/>
@@ -4902,6 +5024,7 @@
         <w:t xml:space="preserve"> </w:t>
       </w:r>
       <w:proofErr w:type="spellStart"/>
+      <w:proofErr w:type="gramStart"/>
       <w:r>
         <w:rPr>
           <w:rFonts w:ascii="Consolas" w:eastAsia="Times New Roman" w:hAnsi="Consolas" w:cs="Times New Roman"/>
@@ -4948,6 +5071,7 @@
         <w:t>Logging</w:t>
       </w:r>
       <w:proofErr w:type="spellEnd"/>
+      <w:proofErr w:type="gramEnd"/>
       <w:r>
         <w:rPr>
           <w:rFonts w:ascii="Consolas" w:eastAsia="Times New Roman" w:hAnsi="Consolas" w:cs="Times New Roman"/>
@@ -5057,6 +5181,7 @@
         <w:t xml:space="preserve"> </w:t>
       </w:r>
       <w:proofErr w:type="spellStart"/>
+      <w:proofErr w:type="gramStart"/>
       <w:r>
         <w:rPr>
           <w:rFonts w:ascii="Consolas" w:eastAsia="Times New Roman" w:hAnsi="Consolas" w:cs="Times New Roman"/>
@@ -5103,6 +5228,7 @@
         <w:t>Devices</w:t>
       </w:r>
       <w:proofErr w:type="spellEnd"/>
+      <w:proofErr w:type="gramEnd"/>
       <w:r>
         <w:rPr>
           <w:rFonts w:ascii="Consolas" w:eastAsia="Times New Roman" w:hAnsi="Consolas" w:cs="Times New Roman"/>
@@ -5735,6 +5861,7 @@
         </w:rPr>
         <w:t xml:space="preserve">&gt; </w:t>
       </w:r>
+      <w:proofErr w:type="gramStart"/>
       <w:r>
         <w:rPr>
           <w:rFonts w:ascii="Consolas" w:eastAsia="Times New Roman" w:hAnsi="Consolas" w:cs="Times New Roman"/>
@@ -5753,6 +5880,7 @@
         </w:rPr>
         <w:t>(</w:t>
       </w:r>
+      <w:proofErr w:type="gramEnd"/>
     </w:p>
     <w:p>
       <w:pPr>
@@ -5775,6 +5903,7 @@
         <w:t xml:space="preserve">            [</w:t>
       </w:r>
       <w:proofErr w:type="spellStart"/>
+      <w:proofErr w:type="gramStart"/>
       <w:r>
         <w:rPr>
           <w:rFonts w:ascii="Consolas" w:eastAsia="Times New Roman" w:hAnsi="Consolas" w:cs="Times New Roman"/>
@@ -5795,6 +5924,7 @@
         <w:t>(</w:t>
       </w:r>
       <w:proofErr w:type="spellStart"/>
+      <w:proofErr w:type="gramEnd"/>
       <w:r>
         <w:rPr>
           <w:rFonts w:ascii="Consolas" w:eastAsia="Times New Roman" w:hAnsi="Consolas" w:cs="Times New Roman"/>
@@ -6208,6 +6338,7 @@
         </w:rPr>
         <w:t xml:space="preserve"> </w:t>
       </w:r>
+      <w:proofErr w:type="gramStart"/>
       <w:r>
         <w:rPr>
           <w:rFonts w:ascii="Consolas" w:eastAsia="Times New Roman" w:hAnsi="Consolas" w:cs="Times New Roman"/>
@@ -6227,6 +6358,7 @@
         <w:t>(</w:t>
       </w:r>
       <w:proofErr w:type="spellStart"/>
+      <w:proofErr w:type="gramEnd"/>
       <w:r>
         <w:rPr>
           <w:rFonts w:ascii="Consolas" w:eastAsia="Times New Roman" w:hAnsi="Consolas" w:cs="Times New Roman"/>
@@ -6543,6 +6675,7 @@
         <w:t>(</w:t>
       </w:r>
       <w:proofErr w:type="spellStart"/>
+      <w:proofErr w:type="gramStart"/>
       <w:r>
         <w:rPr>
           <w:rFonts w:ascii="Consolas" w:eastAsia="Times New Roman" w:hAnsi="Consolas" w:cs="Times New Roman"/>
@@ -6571,6 +6704,7 @@
         <w:t>Empty</w:t>
       </w:r>
       <w:proofErr w:type="spellEnd"/>
+      <w:proofErr w:type="gramEnd"/>
       <w:r>
         <w:rPr>
           <w:rFonts w:ascii="Consolas" w:eastAsia="Times New Roman" w:hAnsi="Consolas" w:cs="Times New Roman"/>
@@ -6702,8 +6836,6 @@
           <w:t>https://docs.microsoft.com/en-us/azure/azure-functions/functions-create-first-function-vs-code</w:t>
         </w:r>
       </w:hyperlink>
-      <w:bookmarkStart w:id="0" w:name="_GoBack"/>
-      <w:bookmarkEnd w:id="0"/>
     </w:p>
     <w:sectPr>
       <w:pgSz w:w="12240" w:h="15840"/>

</xml_diff>